<commit_message>
Har lavet latex dokumenter til Foranalyse
</commit_message>
<xml_diff>
--- a/1.Adminstrativt/Foranalyse.docx
+++ b/1.Adminstrativt/Foranalyse.docx
@@ -2119,6 +2119,314 @@
         </w:rPr>
         <w:t xml:space="preserve"> udvikler droner i forskellige størrelser. </w:t>
       </w:r>
+      <w:r>
+        <w:rPr>
+          <w:rFonts w:cs="BaskervaldADFStd-Regular"/>
+          <w:szCs w:val="29"/>
+        </w:rPr>
+        <w:t>Quad</w:t>
+      </w:r>
+      <w:r>
+        <w:rPr>
+          <w:rFonts w:cs="BaskervaldADFStd-Regular"/>
+          <w:szCs w:val="29"/>
+        </w:rPr>
+        <w:t>ro</w:t>
+      </w:r>
+      <w:r>
+        <w:rPr>
+          <w:rFonts w:cs="BaskervaldADFStd-Regular"/>
+          <w:szCs w:val="29"/>
+        </w:rPr>
+        <w:t>coptere</w:t>
+      </w:r>
+      <w:r>
+        <w:rPr>
+          <w:rFonts w:cs="BaskervaldADFStd-Regular"/>
+          <w:szCs w:val="29"/>
+        </w:rPr>
+        <w:t>r</w:t>
+      </w:r>
+      <w:r>
+        <w:rPr>
+          <w:rFonts w:cs="BaskervaldADFStd-Regular"/>
+          <w:szCs w:val="29"/>
+        </w:rPr>
+        <w:t xml:space="preserve"> fra 3DR kan enten købes færdige eller</w:t>
+      </w:r>
+      <w:r>
+        <w:rPr>
+          <w:rFonts w:cs="BaskervaldADFStd-Regular"/>
+          <w:szCs w:val="29"/>
+        </w:rPr>
+        <w:t xml:space="preserve"> som ”byg selv” projekter. </w:t>
+      </w:r>
+      <w:r>
+        <w:rPr>
+          <w:rFonts w:cs="BaskervaldADFStd-Regular"/>
+          <w:szCs w:val="29"/>
+        </w:rPr>
+        <w:t>Det bedst egnede til projektet var et</w:t>
+      </w:r>
+      <w:r>
+        <w:rPr>
+          <w:rFonts w:cs="BaskervaldADFStd-Regular"/>
+          <w:szCs w:val="29"/>
+        </w:rPr>
+        <w:t xml:space="preserve"> ”byg selv”</w:t>
+      </w:r>
+      <w:r>
+        <w:rPr>
+          <w:rFonts w:cs="BaskervaldADFStd-Regular"/>
+          <w:szCs w:val="29"/>
+        </w:rPr>
+        <w:t xml:space="preserve"> kit</w:t>
+      </w:r>
+      <w:r>
+        <w:rPr>
+          <w:rFonts w:cs="BaskervaldADFStd-Regular"/>
+          <w:szCs w:val="29"/>
+        </w:rPr>
+        <w:t xml:space="preserve"> </w:t>
+      </w:r>
+      <w:r>
+        <w:rPr>
+          <w:rFonts w:cs="BaskervaldADFStd-Regular"/>
+          <w:szCs w:val="29"/>
+        </w:rPr>
+        <w:t>d</w:t>
+      </w:r>
+      <w:r>
+        <w:rPr>
+          <w:rFonts w:cs="BaskervaldADFStd-Regular"/>
+          <w:szCs w:val="29"/>
+        </w:rPr>
+        <w:t xml:space="preserve">er hed DIY </w:t>
+      </w:r>
+      <w:proofErr w:type="spellStart"/>
+      <w:r>
+        <w:rPr>
+          <w:rFonts w:cs="BaskervaldADFStd-Regular"/>
+          <w:szCs w:val="29"/>
+        </w:rPr>
+        <w:t>Quad</w:t>
+      </w:r>
+      <w:proofErr w:type="spellEnd"/>
+      <w:r>
+        <w:rPr>
+          <w:rFonts w:cs="BaskervaldADFStd-Regular"/>
+          <w:szCs w:val="29"/>
+        </w:rPr>
+        <w:t xml:space="preserve"> Kit</w:t>
+      </w:r>
+      <w:r>
+        <w:rPr>
+          <w:rStyle w:val="FootnoteReference"/>
+          <w:rFonts w:cs="BaskervaldADFStd-Regular"/>
+          <w:szCs w:val="29"/>
+        </w:rPr>
+        <w:footnoteReference w:id="1"/>
+      </w:r>
+      <w:r>
+        <w:rPr>
+          <w:rFonts w:cs="BaskervaldADFStd-Regular"/>
+          <w:szCs w:val="29"/>
+        </w:rPr>
+        <w:t>.</w:t>
+      </w:r>
+      <w:r>
+        <w:rPr>
+          <w:rFonts w:cs="BaskervaldADFStd-Regular"/>
+          <w:szCs w:val="29"/>
+        </w:rPr>
+        <w:t xml:space="preserve"> </w:t>
+      </w:r>
+      <w:r>
+        <w:rPr>
+          <w:rFonts w:cs="BaskervaldADFStd-Regular"/>
+          <w:szCs w:val="29"/>
+        </w:rPr>
+        <w:t>Ved køb af kittet</w:t>
+      </w:r>
+      <w:r>
+        <w:rPr>
+          <w:rFonts w:cs="BaskervaldADFStd-Regular"/>
+          <w:szCs w:val="29"/>
+        </w:rPr>
+        <w:t xml:space="preserve"> fås</w:t>
+      </w:r>
+      <w:r>
+        <w:rPr>
+          <w:rFonts w:cs="BaskervaldADFStd-Regular"/>
+          <w:szCs w:val="29"/>
+        </w:rPr>
+        <w:t xml:space="preserve"> 4x 10</w:t>
+      </w:r>
+      <w:r>
+        <w:rPr>
+          <w:rFonts w:cs="BaskervaldADFStd-Regular"/>
+          <w:szCs w:val="29"/>
+        </w:rPr>
+        <w:t xml:space="preserve"> </w:t>
+      </w:r>
+      <w:r>
+        <w:rPr>
+          <w:rFonts w:cs="BaskervaldADFStd-Regular"/>
+          <w:szCs w:val="29"/>
+        </w:rPr>
+        <w:t>x</w:t>
+      </w:r>
+      <w:r>
+        <w:rPr>
+          <w:rFonts w:cs="BaskervaldADFStd-Regular"/>
+          <w:szCs w:val="29"/>
+        </w:rPr>
+        <w:t xml:space="preserve"> </w:t>
+      </w:r>
+      <w:r>
+        <w:rPr>
+          <w:rFonts w:cs="BaskervaldADFStd-Regular"/>
+          <w:szCs w:val="29"/>
+        </w:rPr>
+        <w:t>4.7</w:t>
+      </w:r>
+      <w:r>
+        <w:rPr>
+          <w:rFonts w:cs="BaskervaldADFStd-Regular"/>
+          <w:szCs w:val="29"/>
+        </w:rPr>
+        <w:t xml:space="preserve"> </w:t>
+      </w:r>
+      <w:r>
+        <w:rPr>
+          <w:rFonts w:cs="BaskervaldADFStd-Regular"/>
+          <w:szCs w:val="29"/>
+        </w:rPr>
+        <w:t xml:space="preserve">propeller, 20 Amp </w:t>
+      </w:r>
+      <w:proofErr w:type="spellStart"/>
+      <w:r>
+        <w:rPr>
+          <w:rFonts w:cs="BaskervaldADFStd-Regular"/>
+          <w:szCs w:val="29"/>
+        </w:rPr>
+        <w:t>ESC’er</w:t>
+      </w:r>
+      <w:proofErr w:type="spellEnd"/>
+      <w:r>
+        <w:rPr>
+          <w:rFonts w:cs="BaskervaldADFStd-Regular"/>
+          <w:szCs w:val="29"/>
+        </w:rPr>
+        <w:t xml:space="preserve"> (mot</w:t>
+      </w:r>
+      <w:r>
+        <w:rPr>
+          <w:rFonts w:cs="BaskervaldADFStd-Regular"/>
+          <w:szCs w:val="29"/>
+        </w:rPr>
+        <w:t>or kontrol) og motorer der maks</w:t>
+      </w:r>
+      <w:r>
+        <w:rPr>
+          <w:rFonts w:cs="BaskervaldADFStd-Regular"/>
+          <w:szCs w:val="29"/>
+        </w:rPr>
+        <w:t>imalt</w:t>
+      </w:r>
+      <w:r>
+        <w:rPr>
+          <w:rFonts w:cs="BaskervaldADFStd-Regular"/>
+          <w:szCs w:val="29"/>
+        </w:rPr>
+        <w:t xml:space="preserve"> kan </w:t>
+      </w:r>
+      <w:r>
+        <w:rPr>
+          <w:rFonts w:cs="BaskervaldADFStd-Regular"/>
+          <w:szCs w:val="29"/>
+        </w:rPr>
+        <w:t xml:space="preserve">rotere 850 gange pr min / volt.  </w:t>
+      </w:r>
+      <w:r>
+        <w:rPr>
+          <w:rFonts w:cs="BaskervaldADFStd-Regular"/>
+          <w:szCs w:val="29"/>
+        </w:rPr>
+        <w:t xml:space="preserve">Desuden medfølger </w:t>
+      </w:r>
+      <w:r>
+        <w:rPr>
+          <w:rFonts w:cs="BaskervaldADFStd-Regular"/>
+          <w:szCs w:val="29"/>
+        </w:rPr>
+        <w:t>e</w:t>
+      </w:r>
+      <w:r>
+        <w:rPr>
+          <w:rFonts w:cs="BaskervaldADFStd-Regular"/>
+          <w:szCs w:val="29"/>
+        </w:rPr>
+        <w:t xml:space="preserve">t motorstyringsmodul </w:t>
+      </w:r>
+      <w:r>
+        <w:rPr>
+          <w:rFonts w:cs="BaskervaldADFStd-Regular"/>
+          <w:szCs w:val="29"/>
+        </w:rPr>
+        <w:t xml:space="preserve">og </w:t>
+      </w:r>
+      <w:r>
+        <w:rPr>
+          <w:rFonts w:cs="BaskervaldADFStd-Regular"/>
+          <w:szCs w:val="29"/>
+        </w:rPr>
+        <w:t>styrings</w:t>
+      </w:r>
+      <w:r>
+        <w:rPr>
+          <w:rFonts w:cs="BaskervaldADFStd-Regular"/>
+          <w:szCs w:val="29"/>
+        </w:rPr>
+        <w:t>s</w:t>
+      </w:r>
+      <w:r>
+        <w:rPr>
+          <w:rFonts w:cs="BaskervaldADFStd-Regular"/>
+          <w:szCs w:val="29"/>
+        </w:rPr>
+        <w:t xml:space="preserve">oftwaren er open source. </w:t>
+      </w:r>
+      <w:r>
+        <w:rPr>
+          <w:rFonts w:cs="BaskervaldADFStd-Regular"/>
+          <w:szCs w:val="29"/>
+        </w:rPr>
+        <w:t xml:space="preserve">Den samlede pris </w:t>
+      </w:r>
+      <w:r>
+        <w:rPr>
+          <w:rFonts w:cs="BaskervaldADFStd-Regular"/>
+          <w:szCs w:val="29"/>
+        </w:rPr>
+        <w:t xml:space="preserve">for DIY </w:t>
+      </w:r>
+      <w:proofErr w:type="spellStart"/>
+      <w:r>
+        <w:rPr>
+          <w:rFonts w:cs="BaskervaldADFStd-Regular"/>
+          <w:szCs w:val="29"/>
+        </w:rPr>
+        <w:t>Quad</w:t>
+      </w:r>
+      <w:proofErr w:type="spellEnd"/>
+      <w:r>
+        <w:rPr>
+          <w:rFonts w:cs="BaskervaldADFStd-Regular"/>
+          <w:szCs w:val="29"/>
+        </w:rPr>
+        <w:t xml:space="preserve"> kittet</w:t>
+      </w:r>
       <w:bookmarkStart w:id="2" w:name="_GoBack"/>
       <w:bookmarkEnd w:id="2"/>
       <w:r>
@@ -2126,324 +2434,7 @@
           <w:rFonts w:cs="BaskervaldADFStd-Regular"/>
           <w:szCs w:val="29"/>
         </w:rPr>
-        <w:t>Quad</w:t>
-      </w:r>
-      <w:r>
-        <w:rPr>
-          <w:rFonts w:cs="BaskervaldADFStd-Regular"/>
-          <w:szCs w:val="29"/>
-        </w:rPr>
-        <w:t>ro</w:t>
-      </w:r>
-      <w:r>
-        <w:rPr>
-          <w:rFonts w:cs="BaskervaldADFStd-Regular"/>
-          <w:szCs w:val="29"/>
-        </w:rPr>
-        <w:t>coptere</w:t>
-      </w:r>
-      <w:r>
-        <w:rPr>
-          <w:rFonts w:cs="BaskervaldADFStd-Regular"/>
-          <w:szCs w:val="29"/>
-        </w:rPr>
-        <w:t>r</w:t>
-      </w:r>
-      <w:r>
-        <w:rPr>
-          <w:rFonts w:cs="BaskervaldADFStd-Regular"/>
-          <w:szCs w:val="29"/>
-        </w:rPr>
-        <w:t xml:space="preserve"> fra 3DR kan enten købes færdige eller</w:t>
-      </w:r>
-      <w:r>
-        <w:rPr>
-          <w:rFonts w:cs="BaskervaldADFStd-Regular"/>
-          <w:szCs w:val="29"/>
-        </w:rPr>
-        <w:t xml:space="preserve"> som ”byg selv” projekter. </w:t>
-      </w:r>
-      <w:r>
-        <w:rPr>
-          <w:rFonts w:cs="BaskervaldADFStd-Regular"/>
-          <w:szCs w:val="29"/>
-        </w:rPr>
-        <w:t>Det bedst egnede til projektet var et</w:t>
-      </w:r>
-      <w:r>
-        <w:rPr>
-          <w:rFonts w:cs="BaskervaldADFStd-Regular"/>
-          <w:szCs w:val="29"/>
-        </w:rPr>
-        <w:t xml:space="preserve"> ”byg selv”</w:t>
-      </w:r>
-      <w:r>
-        <w:rPr>
-          <w:rFonts w:cs="BaskervaldADFStd-Regular"/>
-          <w:szCs w:val="29"/>
-        </w:rPr>
-        <w:t xml:space="preserve"> kit</w:t>
-      </w:r>
-      <w:r>
-        <w:rPr>
-          <w:rFonts w:cs="BaskervaldADFStd-Regular"/>
-          <w:szCs w:val="29"/>
-        </w:rPr>
         <w:t xml:space="preserve"> </w:t>
-      </w:r>
-      <w:r>
-        <w:rPr>
-          <w:rFonts w:cs="BaskervaldADFStd-Regular"/>
-          <w:szCs w:val="29"/>
-        </w:rPr>
-        <w:t>d</w:t>
-      </w:r>
-      <w:r>
-        <w:rPr>
-          <w:rFonts w:cs="BaskervaldADFStd-Regular"/>
-          <w:szCs w:val="29"/>
-        </w:rPr>
-        <w:t xml:space="preserve">er hed DIY </w:t>
-      </w:r>
-      <w:proofErr w:type="spellStart"/>
-      <w:r>
-        <w:rPr>
-          <w:rFonts w:cs="BaskervaldADFStd-Regular"/>
-          <w:szCs w:val="29"/>
-        </w:rPr>
-        <w:t>Quad</w:t>
-      </w:r>
-      <w:proofErr w:type="spellEnd"/>
-      <w:r>
-        <w:rPr>
-          <w:rFonts w:cs="BaskervaldADFStd-Regular"/>
-          <w:szCs w:val="29"/>
-        </w:rPr>
-        <w:t xml:space="preserve"> Kit</w:t>
-      </w:r>
-      <w:r>
-        <w:rPr>
-          <w:rStyle w:val="FootnoteReference"/>
-          <w:rFonts w:cs="BaskervaldADFStd-Regular"/>
-          <w:szCs w:val="29"/>
-        </w:rPr>
-        <w:footnoteReference w:id="1"/>
-      </w:r>
-      <w:r>
-        <w:rPr>
-          <w:rFonts w:cs="BaskervaldADFStd-Regular"/>
-          <w:szCs w:val="29"/>
-        </w:rPr>
-        <w:t>.</w:t>
-      </w:r>
-      <w:r>
-        <w:rPr>
-          <w:rFonts w:cs="BaskervaldADFStd-Regular"/>
-          <w:szCs w:val="29"/>
-        </w:rPr>
-        <w:t xml:space="preserve"> </w:t>
-      </w:r>
-      <w:r>
-        <w:rPr>
-          <w:rFonts w:cs="BaskervaldADFStd-Regular"/>
-          <w:szCs w:val="29"/>
-        </w:rPr>
-        <w:t>Ved køb af kittet</w:t>
-      </w:r>
-      <w:r>
-        <w:rPr>
-          <w:rFonts w:cs="BaskervaldADFStd-Regular"/>
-          <w:szCs w:val="29"/>
-        </w:rPr>
-        <w:t xml:space="preserve"> fås</w:t>
-      </w:r>
-      <w:r>
-        <w:rPr>
-          <w:rFonts w:cs="BaskervaldADFStd-Regular"/>
-          <w:szCs w:val="29"/>
-        </w:rPr>
-        <w:t xml:space="preserve"> 4x 10</w:t>
-      </w:r>
-      <w:r>
-        <w:rPr>
-          <w:rFonts w:cs="BaskervaldADFStd-Regular"/>
-          <w:szCs w:val="29"/>
-        </w:rPr>
-        <w:t xml:space="preserve"> </w:t>
-      </w:r>
-      <w:r>
-        <w:rPr>
-          <w:rFonts w:cs="BaskervaldADFStd-Regular"/>
-          <w:szCs w:val="29"/>
-        </w:rPr>
-        <w:t>x</w:t>
-      </w:r>
-      <w:r>
-        <w:rPr>
-          <w:rFonts w:cs="BaskervaldADFStd-Regular"/>
-          <w:szCs w:val="29"/>
-        </w:rPr>
-        <w:t xml:space="preserve"> </w:t>
-      </w:r>
-      <w:r>
-        <w:rPr>
-          <w:rFonts w:cs="BaskervaldADFStd-Regular"/>
-          <w:szCs w:val="29"/>
-        </w:rPr>
-        <w:t>4.7</w:t>
-      </w:r>
-      <w:r>
-        <w:rPr>
-          <w:rFonts w:cs="BaskervaldADFStd-Regular"/>
-          <w:szCs w:val="29"/>
-        </w:rPr>
-        <w:t xml:space="preserve"> </w:t>
-      </w:r>
-      <w:r>
-        <w:rPr>
-          <w:rFonts w:cs="BaskervaldADFStd-Regular"/>
-          <w:szCs w:val="29"/>
-        </w:rPr>
-        <w:t xml:space="preserve">propeller, 20 </w:t>
-      </w:r>
-      <w:proofErr w:type="spellStart"/>
-      <w:r>
-        <w:rPr>
-          <w:rFonts w:cs="BaskervaldADFStd-Regular"/>
-          <w:szCs w:val="29"/>
-        </w:rPr>
-        <w:t>Amp</w:t>
-      </w:r>
-      <w:proofErr w:type="spellEnd"/>
-      <w:r>
-        <w:rPr>
-          <w:rFonts w:cs="BaskervaldADFStd-Regular"/>
-          <w:szCs w:val="29"/>
-        </w:rPr>
-        <w:t xml:space="preserve"> </w:t>
-      </w:r>
-      <w:proofErr w:type="spellStart"/>
-      <w:r>
-        <w:rPr>
-          <w:rFonts w:cs="BaskervaldADFStd-Regular"/>
-          <w:szCs w:val="29"/>
-        </w:rPr>
-        <w:t>ESC’er</w:t>
-      </w:r>
-      <w:proofErr w:type="spellEnd"/>
-      <w:r>
-        <w:rPr>
-          <w:rFonts w:cs="BaskervaldADFStd-Regular"/>
-          <w:szCs w:val="29"/>
-        </w:rPr>
-        <w:t xml:space="preserve"> (mot</w:t>
-      </w:r>
-      <w:r>
-        <w:rPr>
-          <w:rFonts w:cs="BaskervaldADFStd-Regular"/>
-          <w:szCs w:val="29"/>
-        </w:rPr>
-        <w:t>or kontrol) og motorer der maks</w:t>
-      </w:r>
-      <w:r>
-        <w:rPr>
-          <w:rFonts w:cs="BaskervaldADFStd-Regular"/>
-          <w:szCs w:val="29"/>
-        </w:rPr>
-        <w:t>imalt</w:t>
-      </w:r>
-      <w:r>
-        <w:rPr>
-          <w:rFonts w:cs="BaskervaldADFStd-Regular"/>
-          <w:szCs w:val="29"/>
-        </w:rPr>
-        <w:t xml:space="preserve"> kan </w:t>
-      </w:r>
-      <w:r>
-        <w:rPr>
-          <w:rFonts w:cs="BaskervaldADFStd-Regular"/>
-          <w:szCs w:val="29"/>
-        </w:rPr>
-        <w:t xml:space="preserve">rotere 850 gange pr min / volt.  </w:t>
-      </w:r>
-      <w:r>
-        <w:rPr>
-          <w:rFonts w:cs="BaskervaldADFStd-Regular"/>
-          <w:szCs w:val="29"/>
-        </w:rPr>
-        <w:t xml:space="preserve">Desuden medfølger </w:t>
-      </w:r>
-      <w:r>
-        <w:rPr>
-          <w:rFonts w:cs="BaskervaldADFStd-Regular"/>
-          <w:szCs w:val="29"/>
-        </w:rPr>
-        <w:t>e</w:t>
-      </w:r>
-      <w:r>
-        <w:rPr>
-          <w:rFonts w:cs="BaskervaldADFStd-Regular"/>
-          <w:szCs w:val="29"/>
-        </w:rPr>
-        <w:t xml:space="preserve">t motorstyringsmodul </w:t>
-      </w:r>
-      <w:r>
-        <w:rPr>
-          <w:rFonts w:cs="BaskervaldADFStd-Regular"/>
-          <w:szCs w:val="29"/>
-        </w:rPr>
-        <w:t xml:space="preserve">og </w:t>
-      </w:r>
-      <w:r>
-        <w:rPr>
-          <w:rFonts w:cs="BaskervaldADFStd-Regular"/>
-          <w:szCs w:val="29"/>
-        </w:rPr>
-        <w:t>styrings</w:t>
-      </w:r>
-      <w:r>
-        <w:rPr>
-          <w:rFonts w:cs="BaskervaldADFStd-Regular"/>
-          <w:szCs w:val="29"/>
-        </w:rPr>
-        <w:t>s</w:t>
-      </w:r>
-      <w:r>
-        <w:rPr>
-          <w:rFonts w:cs="BaskervaldADFStd-Regular"/>
-          <w:szCs w:val="29"/>
-        </w:rPr>
-        <w:t xml:space="preserve">oftwaren er open source. </w:t>
-      </w:r>
-      <w:r>
-        <w:rPr>
-          <w:rFonts w:cs="BaskervaldADFStd-Regular"/>
-          <w:szCs w:val="29"/>
-        </w:rPr>
-        <w:t xml:space="preserve">Den samlede pris </w:t>
-      </w:r>
-      <w:r>
-        <w:rPr>
-          <w:rFonts w:cs="BaskervaldADFStd-Regular"/>
-          <w:szCs w:val="29"/>
-        </w:rPr>
-        <w:t xml:space="preserve">for DIY </w:t>
-      </w:r>
-      <w:proofErr w:type="spellStart"/>
-      <w:r>
-        <w:rPr>
-          <w:rFonts w:cs="BaskervaldADFStd-Regular"/>
-          <w:szCs w:val="29"/>
-        </w:rPr>
-        <w:t>Quad</w:t>
-      </w:r>
-      <w:proofErr w:type="spellEnd"/>
-      <w:r>
-        <w:rPr>
-          <w:rFonts w:cs="BaskervaldADFStd-Regular"/>
-          <w:szCs w:val="29"/>
-        </w:rPr>
-        <w:t xml:space="preserve"> kittet </w:t>
       </w:r>
       <w:r>
         <w:rPr>
@@ -3237,14 +3228,14 @@
           <w:rFonts w:cs="BaskervaldADFStd-Regular"/>
           <w:szCs w:val="29"/>
         </w:rPr>
-        <w:t>Strømstyrke</w:t>
-      </w:r>
-      <w:r>
-        <w:rPr>
-          <w:rFonts w:cs="BaskervaldADFStd-Regular"/>
-          <w:szCs w:val="29"/>
-        </w:rPr>
-        <w:t xml:space="preserve"> – hvor stor strøm </w:t>
+        <w:t>H</w:t>
+      </w:r>
+      <w:r>
+        <w:rPr>
+          <w:rFonts w:cs="BaskervaldADFStd-Regular"/>
+          <w:szCs w:val="29"/>
+        </w:rPr>
+        <w:t xml:space="preserve">vor stor strøm </w:t>
       </w:r>
       <w:r>
         <w:rPr>
@@ -4870,14 +4861,7 @@
           <w:rFonts w:cs="BaskervaldADFStd-Regular"/>
           <w:szCs w:val="29"/>
         </w:rPr>
-        <w:t xml:space="preserve"> / sec. Foruden 3</w:t>
-      </w:r>
-      <w:r>
-        <w:rPr>
-          <w:rFonts w:cs="BaskervaldADFStd-Regular"/>
-          <w:szCs w:val="29"/>
-        </w:rPr>
-        <w:t xml:space="preserve">G indeholder 3G </w:t>
+        <w:t xml:space="preserve"> / sec. Foruden 3G indeholder 3G </w:t>
       </w:r>
       <w:proofErr w:type="spellStart"/>
       <w:r>
@@ -4903,25 +4887,7 @@
         <w:t xml:space="preserve">hvilket er praktisk da det er planlagt at </w:t>
       </w:r>
       <w:r>
-        <w:t>quadrocopterens nuværende position</w:t>
-      </w:r>
-      <w:r>
-        <w:t xml:space="preserve"> skal løbende </w:t>
-      </w:r>
-      <w:r>
-        <w:t>bestemmes</w:t>
-      </w:r>
-      <w:r>
-        <w:t xml:space="preserve"> ved brug af GPS</w:t>
-      </w:r>
-      <w:r>
-        <w:t xml:space="preserve">. Ved at sammenholde nuværende position med den ønskede position, </w:t>
-      </w:r>
-      <w:r>
-        <w:t xml:space="preserve">er det muligt at </w:t>
-      </w:r>
-      <w:r>
-        <w:t>bestemme hvorvidt quadrocopteren har nået slutdestination</w:t>
+        <w:t>quadrocopterens nuværende position skal løbende bestemmes ved brug af GPS. Ved at sammenholde nuværende position med den ønskede position, er det muligt at bestemme hvorvidt quadrocopteren har nået slutdestination</w:t>
       </w:r>
       <w:r>
         <w:rPr>
@@ -7269,7 +7235,7 @@
 </file>
 
 <file path=customXml/itemProps1.xml><?xml version="1.0" encoding="utf-8"?>
-<ds:datastoreItem xmlns:ds="http://schemas.openxmlformats.org/officeDocument/2006/customXml" ds:itemID="{6D921E07-7EC1-4CF3-B5EE-2D4A7C1D1982}">
+<ds:datastoreItem xmlns:ds="http://schemas.openxmlformats.org/officeDocument/2006/customXml" ds:itemID="{77B142A4-394B-4372-B8CF-2E9053200D6D}">
   <ds:schemaRefs>
     <ds:schemaRef ds:uri="http://schemas.openxmlformats.org/officeDocument/2006/bibliography"/>
   </ds:schemaRefs>

</xml_diff>